<commit_message>
Update (1) Exercises - Directories.docx
</commit_message>
<xml_diff>
--- a/(1) Exercises - Directories.docx
+++ b/(1) Exercises - Directories.docx
@@ -62,7 +62,7 @@
       </w:pPr>
       <w:r>
         <w:rPr>
-          <w:lang w:val="en-US"/>
+          <w:noProof/>
         </w:rPr>
         <w:drawing>
           <wp:inline distT="0" distB="0" distL="0" distR="0" wp14:anchorId="3955D19E" wp14:editId="4E07C2B5">
@@ -164,6 +164,9 @@
     <w:p/>
     <w:p>
       <w:r>
+        <w:rPr>
+          <w:noProof/>
+        </w:rPr>
         <w:drawing>
           <wp:inline distT="0" distB="0" distL="0" distR="0" wp14:anchorId="11A545B8" wp14:editId="2CEE4FA7">
             <wp:extent cx="5732780" cy="1193800"/>
@@ -276,7 +279,7 @@
       </w:r>
       <w:r>
         <w:rPr>
-          <w:lang w:val="en-US"/>
+          <w:noProof/>
         </w:rPr>
         <w:drawing>
           <wp:inline distT="0" distB="0" distL="0" distR="0" wp14:anchorId="716DB523" wp14:editId="653C2CC6">
@@ -392,6 +395,9 @@
         <w:spacing w:after="0" w:line="369" w:lineRule="auto"/>
       </w:pPr>
       <w:r>
+        <w:rPr>
+          <w:noProof/>
+        </w:rPr>
         <w:drawing>
           <wp:inline distT="0" distB="0" distL="0" distR="0" wp14:anchorId="392F8F66" wp14:editId="5A151002">
             <wp:extent cx="4344006" cy="543001"/>
@@ -434,6 +440,9 @@
         <w:spacing w:after="0" w:line="369" w:lineRule="auto"/>
       </w:pPr>
       <w:r>
+        <w:rPr>
+          <w:noProof/>
+        </w:rPr>
         <w:drawing>
           <wp:inline distT="0" distB="0" distL="0" distR="0" wp14:anchorId="5362BD3E" wp14:editId="1DE62AF1">
             <wp:extent cx="5582429" cy="1314633"/>
@@ -515,7 +524,7 @@
       </w:pPr>
       <w:r>
         <w:rPr>
-          <w:lang w:val="en-US"/>
+          <w:noProof/>
         </w:rPr>
         <w:drawing>
           <wp:inline distT="0" distB="0" distL="0" distR="0" wp14:anchorId="06E9BCF4" wp14:editId="0EAA31B3">
@@ -585,13 +594,7 @@
         <w:rPr>
           <w:lang w:val="en-US"/>
         </w:rPr>
-        <w:t xml:space="preserve">Print all the files and directories that begin </w:t>
-      </w:r>
-      <w:r>
-        <w:rPr>
-          <w:lang w:val="en-US"/>
-        </w:rPr>
-        <w:t>with d in the /</w:t>
+        <w:t>Print all the files and directories that begin with d in the /</w:t>
       </w:r>
       <w:proofErr w:type="spellStart"/>
       <w:r>
@@ -617,7 +620,7 @@
       </w:pPr>
       <w:r>
         <w:rPr>
-          <w:lang w:val="en-US"/>
+          <w:noProof/>
         </w:rPr>
         <w:drawing>
           <wp:inline distT="0" distB="0" distL="0" distR="0" wp14:anchorId="69E57704" wp14:editId="1769F20B">
@@ -722,7 +725,7 @@
       </w:r>
       <w:r>
         <w:rPr>
-          <w:lang w:val="en-US"/>
+          <w:noProof/>
         </w:rPr>
         <w:drawing>
           <wp:inline distT="0" distB="0" distL="0" distR="0" wp14:anchorId="2F50CC84" wp14:editId="05264B01">
@@ -790,7 +793,7 @@
       </w:pPr>
       <w:r>
         <w:rPr>
-          <w:lang w:val="en-US"/>
+          <w:noProof/>
         </w:rPr>
         <w:drawing>
           <wp:inline distT="0" distB="0" distL="0" distR="0" wp14:anchorId="6CB77F22" wp14:editId="1B9DE00C">
@@ -881,7 +884,7 @@
       </w:r>
       <w:r>
         <w:rPr>
-          <w:lang w:val="en-US"/>
+          <w:noProof/>
         </w:rPr>
         <w:drawing>
           <wp:inline distT="0" distB="0" distL="0" distR="0" wp14:anchorId="10046188" wp14:editId="0D6EBA52">
@@ -963,8 +966,8 @@
       </w:r>
       <w:r>
         <w:rPr>
+          <w:noProof/>
           <w:color w:val="1F497D"/>
-          <w:lang w:val="en-US"/>
         </w:rPr>
         <w:drawing>
           <wp:inline distT="0" distB="0" distL="0" distR="0" wp14:anchorId="3DC59253" wp14:editId="7F27C8AF">
@@ -1061,7 +1064,7 @@
       </w:pPr>
       <w:r>
         <w:rPr>
-          <w:lang w:val="en-US"/>
+          <w:noProof/>
         </w:rPr>
         <w:drawing>
           <wp:inline distT="0" distB="0" distL="0" distR="0" wp14:anchorId="36BE2EDC" wp14:editId="01F6F5AC">
@@ -1174,7 +1177,7 @@
       </w:pPr>
       <w:r>
         <w:rPr>
-          <w:lang w:val="en-US"/>
+          <w:noProof/>
         </w:rPr>
         <w:drawing>
           <wp:inline distT="0" distB="0" distL="0" distR="0" wp14:anchorId="373A5D93" wp14:editId="14A4A9EF">
@@ -1300,8 +1303,8 @@
       </w:r>
       <w:r>
         <w:rPr>
+          <w:noProof/>
           <w:color w:val="1F497D"/>
-          <w:lang w:val="en-US"/>
         </w:rPr>
         <w:drawing>
           <wp:inline distT="0" distB="0" distL="0" distR="0" wp14:anchorId="3FE1CC01" wp14:editId="6A9F007C">
@@ -1339,8 +1342,6 @@
           </wp:inline>
         </w:drawing>
       </w:r>
-      <w:bookmarkStart w:id="0" w:name="_GoBack"/>
-      <w:bookmarkEnd w:id="0"/>
     </w:p>
     <w:p>
       <w:pPr>
@@ -3248,17 +3249,21 @@
     </w:p>
     <w:p>
       <w:pPr>
+        <w:pStyle w:val="Prrafodelista"/>
+        <w:numPr>
+          <w:ilvl w:val="0"/>
+          <w:numId w:val="1"/>
+        </w:numPr>
         <w:spacing w:after="7"/>
-        <w:ind w:left="412" w:hanging="427"/>
-        <w:rPr>
-          <w:lang w:val="en-US"/>
-        </w:rPr>
-      </w:pPr>
-      <w:r>
-        <w:rPr>
-          <w:lang w:val="en-US"/>
-        </w:rPr>
-        <w:t xml:space="preserve">14. Create the following files using </w:t>
+        <w:rPr>
+          <w:lang w:val="en-US"/>
+        </w:rPr>
+      </w:pPr>
+      <w:r>
+        <w:rPr>
+          <w:lang w:val="en-US"/>
+        </w:rPr>
+        <w:t xml:space="preserve">Create the following files using </w:t>
       </w:r>
       <w:proofErr w:type="spellStart"/>
       <w:r>
@@ -3282,6 +3287,26 @@
         </w:rPr>
         <w:t xml:space="preserve">(or another editor): </w:t>
       </w:r>
+    </w:p>
+    <w:p>
+      <w:pPr>
+        <w:pStyle w:val="Prrafodelista"/>
+        <w:spacing w:after="7"/>
+        <w:ind w:left="360" w:firstLine="0"/>
+        <w:rPr>
+          <w:lang w:val="en-US"/>
+        </w:rPr>
+      </w:pPr>
+    </w:p>
+    <w:p>
+      <w:pPr>
+        <w:pStyle w:val="Prrafodelista"/>
+        <w:spacing w:after="7"/>
+        <w:ind w:left="360" w:firstLine="0"/>
+        <w:rPr>
+          <w:lang w:val="en-US"/>
+        </w:rPr>
+      </w:pPr>
       <w:r>
         <w:rPr>
           <w:b/>
@@ -3306,8 +3331,28 @@
         <w:rPr>
           <w:lang w:val="en-US"/>
         </w:rPr>
-        <w:t xml:space="preserve">; </w:t>
-      </w:r>
+        <w:t>;</w:t>
+      </w:r>
+    </w:p>
+    <w:p>
+      <w:pPr>
+        <w:pStyle w:val="Prrafodelista"/>
+        <w:spacing w:after="7"/>
+        <w:ind w:left="360" w:firstLine="0"/>
+        <w:rPr>
+          <w:lang w:val="en-US"/>
+        </w:rPr>
+      </w:pPr>
+    </w:p>
+    <w:p>
+      <w:pPr>
+        <w:pStyle w:val="Prrafodelista"/>
+        <w:spacing w:after="7"/>
+        <w:ind w:left="360" w:firstLine="0"/>
+        <w:rPr>
+          <w:lang w:val="en-US"/>
+        </w:rPr>
+      </w:pPr>
       <w:r>
         <w:rPr>
           <w:b/>
@@ -3319,68 +3364,156 @@
         <w:rPr>
           <w:lang w:val="en-US"/>
         </w:rPr>
+        <w:t xml:space="preserve"> (write the name of your </w:t>
+      </w:r>
+      <w:proofErr w:type="spellStart"/>
+      <w:r>
+        <w:rPr>
+          <w:lang w:val="en-US"/>
+        </w:rPr>
+        <w:t>favourite</w:t>
+      </w:r>
+      <w:proofErr w:type="spellEnd"/>
+      <w:r>
+        <w:rPr>
+          <w:lang w:val="en-US"/>
+        </w:rPr>
+        <w:t xml:space="preserve"> TV programs) in the directory </w:t>
+      </w:r>
+      <w:proofErr w:type="spellStart"/>
+      <w:r>
+        <w:rPr>
+          <w:b/>
+          <w:lang w:val="en-US"/>
+        </w:rPr>
+        <w:t>Seul</w:t>
+      </w:r>
+      <w:proofErr w:type="spellEnd"/>
+      <w:r>
+        <w:rPr>
+          <w:lang w:val="en-US"/>
+        </w:rPr>
+        <w:t xml:space="preserve"> and </w:t>
+      </w:r>
+    </w:p>
+    <w:p>
+      <w:pPr>
+        <w:pStyle w:val="Prrafodelista"/>
+        <w:spacing w:after="7"/>
+        <w:ind w:left="360" w:firstLine="0"/>
+        <w:rPr>
+          <w:b/>
+          <w:lang w:val="en-US"/>
+        </w:rPr>
+      </w:pPr>
+    </w:p>
+    <w:p>
+      <w:pPr>
+        <w:pStyle w:val="Prrafodelista"/>
+        <w:spacing w:after="7"/>
+        <w:ind w:left="360" w:firstLine="0"/>
+        <w:rPr>
+          <w:lang w:val="en-US"/>
+        </w:rPr>
+      </w:pPr>
+      <w:proofErr w:type="gramStart"/>
+      <w:r>
+        <w:rPr>
+          <w:b/>
+          <w:lang w:val="en-US"/>
+        </w:rPr>
+        <w:t>marks</w:t>
+      </w:r>
+      <w:proofErr w:type="gramEnd"/>
+      <w:r>
+        <w:rPr>
+          <w:b/>
+          <w:lang w:val="en-US"/>
+        </w:rPr>
         <w:t xml:space="preserve"> </w:t>
       </w:r>
       <w:r>
         <w:rPr>
           <w:lang w:val="en-US"/>
         </w:rPr>
-        <w:t xml:space="preserve">(write the name of your </w:t>
-      </w:r>
-      <w:proofErr w:type="spellStart"/>
-      <w:r>
-        <w:rPr>
-          <w:lang w:val="en-US"/>
-        </w:rPr>
-        <w:t>favourite</w:t>
-      </w:r>
-      <w:proofErr w:type="spellEnd"/>
-      <w:r>
-        <w:rPr>
-          <w:lang w:val="en-US"/>
-        </w:rPr>
-        <w:t xml:space="preserve"> TV programs) in the directory </w:t>
-      </w:r>
-      <w:proofErr w:type="spellStart"/>
+        <w:t xml:space="preserve">(write the marks you expect to get this year) in the directory </w:t>
+      </w:r>
       <w:r>
         <w:rPr>
           <w:b/>
           <w:lang w:val="en-US"/>
         </w:rPr>
-        <w:t>Seul</w:t>
-      </w:r>
-      <w:proofErr w:type="spellEnd"/>
-      <w:r>
-        <w:rPr>
-          <w:lang w:val="en-US"/>
-        </w:rPr>
-        <w:t xml:space="preserve"> and </w:t>
-      </w:r>
-      <w:r>
+        <w:t>Tunisia</w:t>
+      </w:r>
+      <w:r>
+        <w:rPr>
+          <w:lang w:val="en-US"/>
+        </w:rPr>
+        <w:t xml:space="preserve">. </w:t>
+      </w:r>
+    </w:p>
+    <w:p>
+      <w:pPr>
+        <w:pStyle w:val="Prrafodelista"/>
+        <w:spacing w:after="7"/>
+        <w:ind w:left="360" w:firstLine="0"/>
         <w:rPr>
           <w:b/>
           <w:lang w:val="en-US"/>
         </w:rPr>
-        <w:t xml:space="preserve">marks </w:t>
-      </w:r>
-      <w:r>
-        <w:rPr>
-          <w:lang w:val="en-US"/>
-        </w:rPr>
-        <w:t xml:space="preserve">(write the marks you expect to get this year) in the directory </w:t>
-      </w:r>
-      <w:r>
+      </w:pPr>
+    </w:p>
+    <w:p>
+      <w:pPr>
+        <w:pStyle w:val="Prrafodelista"/>
+        <w:spacing w:after="7"/>
+        <w:ind w:left="360" w:firstLine="0"/>
         <w:rPr>
           <w:b/>
           <w:lang w:val="en-US"/>
         </w:rPr>
-        <w:t>Tunisia</w:t>
-      </w:r>
-      <w:r>
-        <w:rPr>
-          <w:lang w:val="en-US"/>
-        </w:rPr>
-        <w:t xml:space="preserve">. </w:t>
+      </w:pPr>
+      <w:r>
+        <w:rPr>
+          <w:b/>
+          <w:lang w:val="en-US"/>
+        </w:rPr>
+        <w:lastRenderedPageBreak/>
+        <w:drawing>
+          <wp:inline distT="0" distB="0" distL="0" distR="0" wp14:anchorId="1A7931B2" wp14:editId="53E20D7C">
+            <wp:extent cx="3896269" cy="1971950"/>
+            <wp:effectExtent l="0" t="0" r="9525" b="9525"/>
+            <wp:docPr id="13" name="Imagen 13"/>
+            <wp:cNvGraphicFramePr>
+              <a:graphicFrameLocks xmlns:a="http://schemas.openxmlformats.org/drawingml/2006/main" noChangeAspect="1"/>
+            </wp:cNvGraphicFramePr>
+            <a:graphic xmlns:a="http://schemas.openxmlformats.org/drawingml/2006/main">
+              <a:graphicData uri="http://schemas.openxmlformats.org/drawingml/2006/picture">
+                <pic:pic xmlns:pic="http://schemas.openxmlformats.org/drawingml/2006/picture">
+                  <pic:nvPicPr>
+                    <pic:cNvPr id="1" name=""/>
+                    <pic:cNvPicPr/>
+                  </pic:nvPicPr>
+                  <pic:blipFill>
+                    <a:blip r:embed="rId21"/>
+                    <a:stretch>
+                      <a:fillRect/>
+                    </a:stretch>
+                  </pic:blipFill>
+                  <pic:spPr>
+                    <a:xfrm>
+                      <a:off x="0" y="0"/>
+                      <a:ext cx="3896269" cy="1971950"/>
+                    </a:xfrm>
+                    <a:prstGeom prst="rect">
+                      <a:avLst/>
+                    </a:prstGeom>
+                  </pic:spPr>
+                </pic:pic>
+              </a:graphicData>
+            </a:graphic>
+          </wp:inline>
+        </w:drawing>
       </w:r>
     </w:p>
     <w:p>
@@ -3467,13 +3600,7 @@
         <w:rPr>
           <w:lang w:val="en-US"/>
         </w:rPr>
-        <w:t>Copy the</w:t>
-      </w:r>
-      <w:r>
-        <w:rPr>
-          <w:lang w:val="en-US"/>
-        </w:rPr>
-        <w:t xml:space="preserve"> file “song.doc” into “Laos”  </w:t>
+        <w:t xml:space="preserve">Copy the file “song.doc” into “Laos”  </w:t>
       </w:r>
     </w:p>
     <w:p>
@@ -3504,6 +3631,48 @@
           <w:lang w:val="en-US"/>
         </w:rPr>
         <w:t xml:space="preserve"> </w:t>
+      </w:r>
+      <w:r>
+        <w:rPr>
+          <w:rFonts w:ascii="Times New Roman" w:eastAsia="Times New Roman" w:hAnsi="Times New Roman" w:cs="Times New Roman"/>
+          <w:sz w:val="24"/>
+          <w:lang w:val="en-US"/>
+        </w:rPr>
+        <w:drawing>
+          <wp:inline distT="0" distB="0" distL="0" distR="0" wp14:anchorId="6DB710A3" wp14:editId="26871F49">
+            <wp:extent cx="5732780" cy="191135"/>
+            <wp:effectExtent l="0" t="0" r="1270" b="0"/>
+            <wp:docPr id="16" name="Imagen 16"/>
+            <wp:cNvGraphicFramePr>
+              <a:graphicFrameLocks xmlns:a="http://schemas.openxmlformats.org/drawingml/2006/main" noChangeAspect="1"/>
+            </wp:cNvGraphicFramePr>
+            <a:graphic xmlns:a="http://schemas.openxmlformats.org/drawingml/2006/main">
+              <a:graphicData uri="http://schemas.openxmlformats.org/drawingml/2006/picture">
+                <pic:pic xmlns:pic="http://schemas.openxmlformats.org/drawingml/2006/picture">
+                  <pic:nvPicPr>
+                    <pic:cNvPr id="1" name=""/>
+                    <pic:cNvPicPr/>
+                  </pic:nvPicPr>
+                  <pic:blipFill>
+                    <a:blip r:embed="rId22"/>
+                    <a:stretch>
+                      <a:fillRect/>
+                    </a:stretch>
+                  </pic:blipFill>
+                  <pic:spPr>
+                    <a:xfrm>
+                      <a:off x="0" y="0"/>
+                      <a:ext cx="5732780" cy="191135"/>
+                    </a:xfrm>
+                    <a:prstGeom prst="rect">
+                      <a:avLst/>
+                    </a:prstGeom>
+                  </pic:spPr>
+                </pic:pic>
+              </a:graphicData>
+            </a:graphic>
+          </wp:inline>
+        </w:drawing>
       </w:r>
     </w:p>
     <w:p>
@@ -3539,6 +3708,46 @@
         </w:rPr>
         <w:t xml:space="preserve"> </w:t>
       </w:r>
+      <w:r>
+        <w:rPr>
+          <w:lang w:val="en-US"/>
+        </w:rPr>
+        <w:drawing>
+          <wp:inline distT="0" distB="0" distL="0" distR="0" wp14:anchorId="0105DBE0" wp14:editId="0790DAAB">
+            <wp:extent cx="5732780" cy="165100"/>
+            <wp:effectExtent l="0" t="0" r="1270" b="6350"/>
+            <wp:docPr id="17" name="Imagen 17"/>
+            <wp:cNvGraphicFramePr>
+              <a:graphicFrameLocks xmlns:a="http://schemas.openxmlformats.org/drawingml/2006/main" noChangeAspect="1"/>
+            </wp:cNvGraphicFramePr>
+            <a:graphic xmlns:a="http://schemas.openxmlformats.org/drawingml/2006/main">
+              <a:graphicData uri="http://schemas.openxmlformats.org/drawingml/2006/picture">
+                <pic:pic xmlns:pic="http://schemas.openxmlformats.org/drawingml/2006/picture">
+                  <pic:nvPicPr>
+                    <pic:cNvPr id="1" name=""/>
+                    <pic:cNvPicPr/>
+                  </pic:nvPicPr>
+                  <pic:blipFill>
+                    <a:blip r:embed="rId23"/>
+                    <a:stretch>
+                      <a:fillRect/>
+                    </a:stretch>
+                  </pic:blipFill>
+                  <pic:spPr>
+                    <a:xfrm>
+                      <a:off x="0" y="0"/>
+                      <a:ext cx="5732780" cy="165100"/>
+                    </a:xfrm>
+                    <a:prstGeom prst="rect">
+                      <a:avLst/>
+                    </a:prstGeom>
+                  </pic:spPr>
+                </pic:pic>
+              </a:graphicData>
+            </a:graphic>
+          </wp:inline>
+        </w:drawing>
+      </w:r>
     </w:p>
     <w:p>
       <w:pPr>
@@ -3573,6 +3782,46 @@
         </w:rPr>
         <w:t xml:space="preserve"> </w:t>
       </w:r>
+      <w:r>
+        <w:rPr>
+          <w:lang w:val="en-US"/>
+        </w:rPr>
+        <w:drawing>
+          <wp:inline distT="0" distB="0" distL="0" distR="0" wp14:anchorId="1A707721" wp14:editId="265B11F7">
+            <wp:extent cx="5732780" cy="187960"/>
+            <wp:effectExtent l="0" t="0" r="1270" b="2540"/>
+            <wp:docPr id="18" name="Imagen 18"/>
+            <wp:cNvGraphicFramePr>
+              <a:graphicFrameLocks xmlns:a="http://schemas.openxmlformats.org/drawingml/2006/main" noChangeAspect="1"/>
+            </wp:cNvGraphicFramePr>
+            <a:graphic xmlns:a="http://schemas.openxmlformats.org/drawingml/2006/main">
+              <a:graphicData uri="http://schemas.openxmlformats.org/drawingml/2006/picture">
+                <pic:pic xmlns:pic="http://schemas.openxmlformats.org/drawingml/2006/picture">
+                  <pic:nvPicPr>
+                    <pic:cNvPr id="1" name=""/>
+                    <pic:cNvPicPr/>
+                  </pic:nvPicPr>
+                  <pic:blipFill>
+                    <a:blip r:embed="rId24"/>
+                    <a:stretch>
+                      <a:fillRect/>
+                    </a:stretch>
+                  </pic:blipFill>
+                  <pic:spPr>
+                    <a:xfrm>
+                      <a:off x="0" y="0"/>
+                      <a:ext cx="5732780" cy="187960"/>
+                    </a:xfrm>
+                    <a:prstGeom prst="rect">
+                      <a:avLst/>
+                    </a:prstGeom>
+                  </pic:spPr>
+                </pic:pic>
+              </a:graphicData>
+            </a:graphic>
+          </wp:inline>
+        </w:drawing>
+      </w:r>
     </w:p>
     <w:p>
       <w:pPr>
@@ -3589,7 +3838,6 @@
         <w:rPr>
           <w:lang w:val="en-US"/>
         </w:rPr>
-        <w:lastRenderedPageBreak/>
         <w:t xml:space="preserve">Copy the file “song.doc” (located in “Egypt”) inside “Tunisia” </w:t>
       </w:r>
     </w:p>
@@ -3607,6 +3855,46 @@
           <w:lang w:val="en-US"/>
         </w:rPr>
         <w:t xml:space="preserve"> </w:t>
+      </w:r>
+      <w:r>
+        <w:rPr>
+          <w:lang w:val="en-US"/>
+        </w:rPr>
+        <w:drawing>
+          <wp:inline distT="0" distB="0" distL="0" distR="0" wp14:anchorId="270B9E55" wp14:editId="42388787">
+            <wp:extent cx="5732780" cy="182245"/>
+            <wp:effectExtent l="0" t="0" r="1270" b="8255"/>
+            <wp:docPr id="19" name="Imagen 19"/>
+            <wp:cNvGraphicFramePr>
+              <a:graphicFrameLocks xmlns:a="http://schemas.openxmlformats.org/drawingml/2006/main" noChangeAspect="1"/>
+            </wp:cNvGraphicFramePr>
+            <a:graphic xmlns:a="http://schemas.openxmlformats.org/drawingml/2006/main">
+              <a:graphicData uri="http://schemas.openxmlformats.org/drawingml/2006/picture">
+                <pic:pic xmlns:pic="http://schemas.openxmlformats.org/drawingml/2006/picture">
+                  <pic:nvPicPr>
+                    <pic:cNvPr id="1" name=""/>
+                    <pic:cNvPicPr/>
+                  </pic:nvPicPr>
+                  <pic:blipFill>
+                    <a:blip r:embed="rId25"/>
+                    <a:stretch>
+                      <a:fillRect/>
+                    </a:stretch>
+                  </pic:blipFill>
+                  <pic:spPr>
+                    <a:xfrm>
+                      <a:off x="0" y="0"/>
+                      <a:ext cx="5732780" cy="182245"/>
+                    </a:xfrm>
+                    <a:prstGeom prst="rect">
+                      <a:avLst/>
+                    </a:prstGeom>
+                  </pic:spPr>
+                </pic:pic>
+              </a:graphicData>
+            </a:graphic>
+          </wp:inline>
+        </w:drawing>
       </w:r>
     </w:p>
     <w:p>
@@ -3642,6 +3930,47 @@
           <w:lang w:val="en-US"/>
         </w:rPr>
         <w:t xml:space="preserve"> </w:t>
+      </w:r>
+      <w:r>
+        <w:rPr>
+          <w:color w:val="1F497D"/>
+          <w:lang w:val="en-US"/>
+        </w:rPr>
+        <w:drawing>
+          <wp:inline distT="0" distB="0" distL="0" distR="0" wp14:anchorId="39B9C95B" wp14:editId="4058A9ED">
+            <wp:extent cx="5420481" cy="1114581"/>
+            <wp:effectExtent l="0" t="0" r="0" b="9525"/>
+            <wp:docPr id="21" name="Imagen 21"/>
+            <wp:cNvGraphicFramePr>
+              <a:graphicFrameLocks xmlns:a="http://schemas.openxmlformats.org/drawingml/2006/main" noChangeAspect="1"/>
+            </wp:cNvGraphicFramePr>
+            <a:graphic xmlns:a="http://schemas.openxmlformats.org/drawingml/2006/main">
+              <a:graphicData uri="http://schemas.openxmlformats.org/drawingml/2006/picture">
+                <pic:pic xmlns:pic="http://schemas.openxmlformats.org/drawingml/2006/picture">
+                  <pic:nvPicPr>
+                    <pic:cNvPr id="1" name=""/>
+                    <pic:cNvPicPr/>
+                  </pic:nvPicPr>
+                  <pic:blipFill>
+                    <a:blip r:embed="rId26"/>
+                    <a:stretch>
+                      <a:fillRect/>
+                    </a:stretch>
+                  </pic:blipFill>
+                  <pic:spPr>
+                    <a:xfrm>
+                      <a:off x="0" y="0"/>
+                      <a:ext cx="5420481" cy="1114581"/>
+                    </a:xfrm>
+                    <a:prstGeom prst="rect">
+                      <a:avLst/>
+                    </a:prstGeom>
+                  </pic:spPr>
+                </pic:pic>
+              </a:graphicData>
+            </a:graphic>
+          </wp:inline>
+        </w:drawing>
       </w:r>
     </w:p>
     <w:p>
@@ -3678,6 +4007,46 @@
         </w:rPr>
         <w:t xml:space="preserve"> </w:t>
       </w:r>
+      <w:r>
+        <w:rPr>
+          <w:lang w:val="en-US"/>
+        </w:rPr>
+        <w:drawing>
+          <wp:inline distT="0" distB="0" distL="0" distR="0" wp14:anchorId="09990FFD" wp14:editId="50CC81DD">
+            <wp:extent cx="5732780" cy="276860"/>
+            <wp:effectExtent l="0" t="0" r="1270" b="8890"/>
+            <wp:docPr id="22" name="Imagen 22"/>
+            <wp:cNvGraphicFramePr>
+              <a:graphicFrameLocks xmlns:a="http://schemas.openxmlformats.org/drawingml/2006/main" noChangeAspect="1"/>
+            </wp:cNvGraphicFramePr>
+            <a:graphic xmlns:a="http://schemas.openxmlformats.org/drawingml/2006/main">
+              <a:graphicData uri="http://schemas.openxmlformats.org/drawingml/2006/picture">
+                <pic:pic xmlns:pic="http://schemas.openxmlformats.org/drawingml/2006/picture">
+                  <pic:nvPicPr>
+                    <pic:cNvPr id="1" name=""/>
+                    <pic:cNvPicPr/>
+                  </pic:nvPicPr>
+                  <pic:blipFill>
+                    <a:blip r:embed="rId27"/>
+                    <a:stretch>
+                      <a:fillRect/>
+                    </a:stretch>
+                  </pic:blipFill>
+                  <pic:spPr>
+                    <a:xfrm>
+                      <a:off x="0" y="0"/>
+                      <a:ext cx="5732780" cy="276860"/>
+                    </a:xfrm>
+                    <a:prstGeom prst="rect">
+                      <a:avLst/>
+                    </a:prstGeom>
+                  </pic:spPr>
+                </pic:pic>
+              </a:graphicData>
+            </a:graphic>
+          </wp:inline>
+        </w:drawing>
+      </w:r>
     </w:p>
     <w:p>
       <w:pPr>
@@ -3713,6 +4082,46 @@
         </w:rPr>
         <w:t xml:space="preserve"> </w:t>
       </w:r>
+      <w:r>
+        <w:rPr>
+          <w:lang w:val="en-US"/>
+        </w:rPr>
+        <w:drawing>
+          <wp:inline distT="0" distB="0" distL="0" distR="0" wp14:anchorId="34228CFD" wp14:editId="4FDF9B16">
+            <wp:extent cx="5732780" cy="238760"/>
+            <wp:effectExtent l="0" t="0" r="1270" b="8890"/>
+            <wp:docPr id="23" name="Imagen 23"/>
+            <wp:cNvGraphicFramePr>
+              <a:graphicFrameLocks xmlns:a="http://schemas.openxmlformats.org/drawingml/2006/main" noChangeAspect="1"/>
+            </wp:cNvGraphicFramePr>
+            <a:graphic xmlns:a="http://schemas.openxmlformats.org/drawingml/2006/main">
+              <a:graphicData uri="http://schemas.openxmlformats.org/drawingml/2006/picture">
+                <pic:pic xmlns:pic="http://schemas.openxmlformats.org/drawingml/2006/picture">
+                  <pic:nvPicPr>
+                    <pic:cNvPr id="1" name=""/>
+                    <pic:cNvPicPr/>
+                  </pic:nvPicPr>
+                  <pic:blipFill>
+                    <a:blip r:embed="rId28"/>
+                    <a:stretch>
+                      <a:fillRect/>
+                    </a:stretch>
+                  </pic:blipFill>
+                  <pic:spPr>
+                    <a:xfrm>
+                      <a:off x="0" y="0"/>
+                      <a:ext cx="5732780" cy="238760"/>
+                    </a:xfrm>
+                    <a:prstGeom prst="rect">
+                      <a:avLst/>
+                    </a:prstGeom>
+                  </pic:spPr>
+                </pic:pic>
+              </a:graphicData>
+            </a:graphic>
+          </wp:inline>
+        </w:drawing>
+      </w:r>
     </w:p>
     <w:p>
       <w:pPr>
@@ -3730,21 +4139,8 @@
         <w:rPr>
           <w:lang w:val="en-US"/>
         </w:rPr>
-        <w:t xml:space="preserve">Rename the directory named “programming” (which you created in the first exercises) to </w:t>
-      </w:r>
-      <w:proofErr w:type="gramStart"/>
-      <w:r>
-        <w:rPr>
-          <w:lang w:val="en-US"/>
-        </w:rPr>
-        <w:t>pro-c</w:t>
-      </w:r>
-      <w:proofErr w:type="gramEnd"/>
-      <w:r>
-        <w:rPr>
-          <w:lang w:val="en-US"/>
-        </w:rPr>
-        <w:t xml:space="preserve">. </w:t>
+        <w:lastRenderedPageBreak/>
+        <w:t xml:space="preserve">Rename the directory named “programming” (which you created in the first exercises) to pro-c. </w:t>
       </w:r>
     </w:p>
     <w:p>
@@ -3761,6 +4157,46 @@
           <w:lang w:val="en-US"/>
         </w:rPr>
         <w:t xml:space="preserve"> </w:t>
+      </w:r>
+      <w:r>
+        <w:rPr>
+          <w:lang w:val="en-US"/>
+        </w:rPr>
+        <w:drawing>
+          <wp:inline distT="0" distB="0" distL="0" distR="0" wp14:anchorId="6D92F648" wp14:editId="2149457C">
+            <wp:extent cx="5732780" cy="327025"/>
+            <wp:effectExtent l="0" t="0" r="1270" b="0"/>
+            <wp:docPr id="24" name="Imagen 24"/>
+            <wp:cNvGraphicFramePr>
+              <a:graphicFrameLocks xmlns:a="http://schemas.openxmlformats.org/drawingml/2006/main" noChangeAspect="1"/>
+            </wp:cNvGraphicFramePr>
+            <a:graphic xmlns:a="http://schemas.openxmlformats.org/drawingml/2006/main">
+              <a:graphicData uri="http://schemas.openxmlformats.org/drawingml/2006/picture">
+                <pic:pic xmlns:pic="http://schemas.openxmlformats.org/drawingml/2006/picture">
+                  <pic:nvPicPr>
+                    <pic:cNvPr id="1" name=""/>
+                    <pic:cNvPicPr/>
+                  </pic:nvPicPr>
+                  <pic:blipFill>
+                    <a:blip r:embed="rId29"/>
+                    <a:stretch>
+                      <a:fillRect/>
+                    </a:stretch>
+                  </pic:blipFill>
+                  <pic:spPr>
+                    <a:xfrm>
+                      <a:off x="0" y="0"/>
+                      <a:ext cx="5732780" cy="327025"/>
+                    </a:xfrm>
+                    <a:prstGeom prst="rect">
+                      <a:avLst/>
+                    </a:prstGeom>
+                  </pic:spPr>
+                </pic:pic>
+              </a:graphicData>
+            </a:graphic>
+          </wp:inline>
+        </w:drawing>
       </w:r>
     </w:p>
     <w:p>
@@ -4047,6 +4483,9 @@
         </w:tabs>
         <w:ind w:left="0" w:firstLine="0"/>
         <w:jc w:val="left"/>
+        <w:rPr>
+          <w:lang w:val="en-US"/>
+        </w:rPr>
       </w:pPr>
       <w:r>
         <w:rPr>
@@ -4081,6 +4520,46 @@
       <w:r>
         <w:tab/>
         <w:t xml:space="preserve">THREE </w:t>
+      </w:r>
+      <w:r>
+        <w:rPr>
+          <w:lang w:val="en-US"/>
+        </w:rPr>
+        <w:drawing>
+          <wp:inline distT="0" distB="0" distL="0" distR="0" wp14:anchorId="78C964AE" wp14:editId="61285AF9">
+            <wp:extent cx="5732780" cy="450215"/>
+            <wp:effectExtent l="0" t="0" r="1270" b="6985"/>
+            <wp:docPr id="25" name="Imagen 25"/>
+            <wp:cNvGraphicFramePr>
+              <a:graphicFrameLocks xmlns:a="http://schemas.openxmlformats.org/drawingml/2006/main" noChangeAspect="1"/>
+            </wp:cNvGraphicFramePr>
+            <a:graphic xmlns:a="http://schemas.openxmlformats.org/drawingml/2006/main">
+              <a:graphicData uri="http://schemas.openxmlformats.org/drawingml/2006/picture">
+                <pic:pic xmlns:pic="http://schemas.openxmlformats.org/drawingml/2006/picture">
+                  <pic:nvPicPr>
+                    <pic:cNvPr id="1" name=""/>
+                    <pic:cNvPicPr/>
+                  </pic:nvPicPr>
+                  <pic:blipFill>
+                    <a:blip r:embed="rId30"/>
+                    <a:stretch>
+                      <a:fillRect/>
+                    </a:stretch>
+                  </pic:blipFill>
+                  <pic:spPr>
+                    <a:xfrm>
+                      <a:off x="0" y="0"/>
+                      <a:ext cx="5732780" cy="450215"/>
+                    </a:xfrm>
+                    <a:prstGeom prst="rect">
+                      <a:avLst/>
+                    </a:prstGeom>
+                  </pic:spPr>
+                </pic:pic>
+              </a:graphicData>
+            </a:graphic>
+          </wp:inline>
+        </w:drawing>
       </w:r>
     </w:p>
     <w:p>
@@ -4098,13 +4577,61 @@
         <w:rPr>
           <w:lang w:val="en-US"/>
         </w:rPr>
-        <w:t xml:space="preserve">Copy the files with txt extension from the directory named “systems” to “exercises”. </w:t>
+        <w:t xml:space="preserve">Move the files you copied in the exercise above to the directory THREE. </w:t>
+      </w:r>
+    </w:p>
+    <w:p>
+      <w:pPr>
+        <w:ind w:left="360" w:firstLine="0"/>
+        <w:rPr>
+          <w:lang w:val="en-US"/>
+        </w:rPr>
+      </w:pPr>
+      <w:r>
+        <w:rPr>
+          <w:lang w:val="en-US"/>
+        </w:rPr>
+        <w:drawing>
+          <wp:inline distT="0" distB="0" distL="0" distR="0" wp14:anchorId="0BABE2B6" wp14:editId="3E169310">
+            <wp:extent cx="5732780" cy="349885"/>
+            <wp:effectExtent l="0" t="0" r="1270" b="0"/>
+            <wp:docPr id="27" name="Imagen 27"/>
+            <wp:cNvGraphicFramePr>
+              <a:graphicFrameLocks xmlns:a="http://schemas.openxmlformats.org/drawingml/2006/main" noChangeAspect="1"/>
+            </wp:cNvGraphicFramePr>
+            <a:graphic xmlns:a="http://schemas.openxmlformats.org/drawingml/2006/main">
+              <a:graphicData uri="http://schemas.openxmlformats.org/drawingml/2006/picture">
+                <pic:pic xmlns:pic="http://schemas.openxmlformats.org/drawingml/2006/picture">
+                  <pic:nvPicPr>
+                    <pic:cNvPr id="1" name=""/>
+                    <pic:cNvPicPr/>
+                  </pic:nvPicPr>
+                  <pic:blipFill>
+                    <a:blip r:embed="rId31"/>
+                    <a:stretch>
+                      <a:fillRect/>
+                    </a:stretch>
+                  </pic:blipFill>
+                  <pic:spPr>
+                    <a:xfrm>
+                      <a:off x="0" y="0"/>
+                      <a:ext cx="5732780" cy="349885"/>
+                    </a:xfrm>
+                    <a:prstGeom prst="rect">
+                      <a:avLst/>
+                    </a:prstGeom>
+                  </pic:spPr>
+                </pic:pic>
+              </a:graphicData>
+            </a:graphic>
+          </wp:inline>
+        </w:drawing>
       </w:r>
     </w:p>
     <w:p>
       <w:pPr>
         <w:spacing w:after="105" w:line="259" w:lineRule="auto"/>
-        <w:ind w:left="0" w:firstLine="0"/>
+        <w:ind w:left="360" w:firstLine="0"/>
         <w:jc w:val="left"/>
         <w:rPr>
           <w:lang w:val="en-US"/>
@@ -4132,41 +4659,55 @@
         <w:rPr>
           <w:lang w:val="en-US"/>
         </w:rPr>
-        <w:t xml:space="preserve">Move the files you copied in the exercise above to the directory THREE. </w:t>
-      </w:r>
-    </w:p>
-    <w:p>
-      <w:pPr>
-        <w:spacing w:after="105" w:line="259" w:lineRule="auto"/>
+        <w:t xml:space="preserve">Delete the directory named THREE, including all the files and, if so, subdirectories  </w:t>
+      </w:r>
+    </w:p>
+    <w:p>
+      <w:pPr>
         <w:ind w:left="360" w:firstLine="0"/>
-        <w:jc w:val="left"/>
-        <w:rPr>
-          <w:lang w:val="en-US"/>
-        </w:rPr>
-      </w:pPr>
-      <w:r>
-        <w:rPr>
-          <w:lang w:val="en-US"/>
-        </w:rPr>
-        <w:t xml:space="preserve"> </w:t>
-      </w:r>
-    </w:p>
-    <w:p>
-      <w:pPr>
-        <w:numPr>
-          <w:ilvl w:val="0"/>
-          <w:numId w:val="3"/>
-        </w:numPr>
-        <w:ind w:hanging="360"/>
-        <w:rPr>
-          <w:lang w:val="en-US"/>
-        </w:rPr>
-      </w:pPr>
-      <w:r>
-        <w:rPr>
-          <w:lang w:val="en-US"/>
-        </w:rPr>
-        <w:t xml:space="preserve">Delete the directory named THREE, including all the files and, if so, subdirectories  </w:t>
+        <w:rPr>
+          <w:lang w:val="en-US"/>
+        </w:rPr>
+      </w:pPr>
+      <w:r>
+        <w:rPr>
+          <w:lang w:val="en-US"/>
+        </w:rPr>
+        <w:drawing>
+          <wp:inline distT="0" distB="0" distL="0" distR="0" wp14:anchorId="128461BB" wp14:editId="5378A528">
+            <wp:extent cx="5449060" cy="276264"/>
+            <wp:effectExtent l="0" t="0" r="0" b="9525"/>
+            <wp:docPr id="28" name="Imagen 28"/>
+            <wp:cNvGraphicFramePr>
+              <a:graphicFrameLocks xmlns:a="http://schemas.openxmlformats.org/drawingml/2006/main" noChangeAspect="1"/>
+            </wp:cNvGraphicFramePr>
+            <a:graphic xmlns:a="http://schemas.openxmlformats.org/drawingml/2006/main">
+              <a:graphicData uri="http://schemas.openxmlformats.org/drawingml/2006/picture">
+                <pic:pic xmlns:pic="http://schemas.openxmlformats.org/drawingml/2006/picture">
+                  <pic:nvPicPr>
+                    <pic:cNvPr id="1" name=""/>
+                    <pic:cNvPicPr/>
+                  </pic:nvPicPr>
+                  <pic:blipFill>
+                    <a:blip r:embed="rId32"/>
+                    <a:stretch>
+                      <a:fillRect/>
+                    </a:stretch>
+                  </pic:blipFill>
+                  <pic:spPr>
+                    <a:xfrm>
+                      <a:off x="0" y="0"/>
+                      <a:ext cx="5449060" cy="276264"/>
+                    </a:xfrm>
+                    <a:prstGeom prst="rect">
+                      <a:avLst/>
+                    </a:prstGeom>
+                  </pic:spPr>
+                </pic:pic>
+              </a:graphicData>
+            </a:graphic>
+          </wp:inline>
+        </w:drawing>
       </w:r>
     </w:p>
     <w:p>
@@ -4198,13 +4739,7 @@
         <w:rPr>
           <w:lang w:val="en-US"/>
         </w:rPr>
-        <w:t>CHAN</w:t>
-      </w:r>
-      <w:r>
-        <w:rPr>
-          <w:lang w:val="en-US"/>
-        </w:rPr>
-        <w:t>GE INTO SYSTEMS AND DO THE FOLLOWING EXERCISES USING ABSOLUTE</w:t>
+        <w:t>CHANGE INTO SYSTEMS AND DO THE FOLLOWING EXERCISES USING ABSOLUTE</w:t>
       </w:r>
       <w:r>
         <w:rPr>
@@ -4277,6 +4812,46 @@
         </w:rPr>
         <w:t xml:space="preserve"> </w:t>
       </w:r>
+      <w:r>
+        <w:rPr>
+          <w:lang w:val="en-US"/>
+        </w:rPr>
+        <w:drawing>
+          <wp:inline distT="0" distB="0" distL="0" distR="0" wp14:anchorId="70D9FEC9" wp14:editId="5C783162">
+            <wp:extent cx="5732780" cy="290830"/>
+            <wp:effectExtent l="0" t="0" r="1270" b="0"/>
+            <wp:docPr id="29" name="Imagen 29"/>
+            <wp:cNvGraphicFramePr>
+              <a:graphicFrameLocks xmlns:a="http://schemas.openxmlformats.org/drawingml/2006/main" noChangeAspect="1"/>
+            </wp:cNvGraphicFramePr>
+            <a:graphic xmlns:a="http://schemas.openxmlformats.org/drawingml/2006/main">
+              <a:graphicData uri="http://schemas.openxmlformats.org/drawingml/2006/picture">
+                <pic:pic xmlns:pic="http://schemas.openxmlformats.org/drawingml/2006/picture">
+                  <pic:nvPicPr>
+                    <pic:cNvPr id="1" name=""/>
+                    <pic:cNvPicPr/>
+                  </pic:nvPicPr>
+                  <pic:blipFill>
+                    <a:blip r:embed="rId33"/>
+                    <a:stretch>
+                      <a:fillRect/>
+                    </a:stretch>
+                  </pic:blipFill>
+                  <pic:spPr>
+                    <a:xfrm>
+                      <a:off x="0" y="0"/>
+                      <a:ext cx="5732780" cy="290830"/>
+                    </a:xfrm>
+                    <a:prstGeom prst="rect">
+                      <a:avLst/>
+                    </a:prstGeom>
+                  </pic:spPr>
+                </pic:pic>
+              </a:graphicData>
+            </a:graphic>
+          </wp:inline>
+        </w:drawing>
+      </w:r>
     </w:p>
     <w:p>
       <w:pPr>
@@ -4325,6 +4900,46 @@
         </w:rPr>
         <w:t xml:space="preserve"> </w:t>
       </w:r>
+      <w:r>
+        <w:rPr>
+          <w:lang w:val="en-US"/>
+        </w:rPr>
+        <w:drawing>
+          <wp:inline distT="0" distB="0" distL="0" distR="0" wp14:anchorId="1DB295E5" wp14:editId="6A2AFBAE">
+            <wp:extent cx="5732780" cy="331470"/>
+            <wp:effectExtent l="0" t="0" r="1270" b="0"/>
+            <wp:docPr id="30" name="Imagen 30"/>
+            <wp:cNvGraphicFramePr>
+              <a:graphicFrameLocks xmlns:a="http://schemas.openxmlformats.org/drawingml/2006/main" noChangeAspect="1"/>
+            </wp:cNvGraphicFramePr>
+            <a:graphic xmlns:a="http://schemas.openxmlformats.org/drawingml/2006/main">
+              <a:graphicData uri="http://schemas.openxmlformats.org/drawingml/2006/picture">
+                <pic:pic xmlns:pic="http://schemas.openxmlformats.org/drawingml/2006/picture">
+                  <pic:nvPicPr>
+                    <pic:cNvPr id="1" name=""/>
+                    <pic:cNvPicPr/>
+                  </pic:nvPicPr>
+                  <pic:blipFill>
+                    <a:blip r:embed="rId34"/>
+                    <a:stretch>
+                      <a:fillRect/>
+                    </a:stretch>
+                  </pic:blipFill>
+                  <pic:spPr>
+                    <a:xfrm>
+                      <a:off x="0" y="0"/>
+                      <a:ext cx="5732780" cy="331470"/>
+                    </a:xfrm>
+                    <a:prstGeom prst="rect">
+                      <a:avLst/>
+                    </a:prstGeom>
+                  </pic:spPr>
+                </pic:pic>
+              </a:graphicData>
+            </a:graphic>
+          </wp:inline>
+        </w:drawing>
+      </w:r>
     </w:p>
     <w:p>
       <w:pPr>
@@ -4341,13 +4956,7 @@
         <w:rPr>
           <w:lang w:val="en-US"/>
         </w:rPr>
-        <w:t>Rename the file stud</w:t>
-      </w:r>
-      <w:r>
-        <w:rPr>
-          <w:lang w:val="en-US"/>
-        </w:rPr>
-        <w:t xml:space="preserve">ent1.txt (located in “Tunisia”) to tuition.txt </w:t>
+        <w:t xml:space="preserve">Rename the file student1.txt (located in “Tunisia”) to tuition.txt </w:t>
       </w:r>
     </w:p>
     <w:p>
@@ -4364,6 +4973,62 @@
           <w:lang w:val="en-US"/>
         </w:rPr>
         <w:t xml:space="preserve"> </w:t>
+      </w:r>
+      <w:r>
+        <w:rPr>
+          <w:lang w:val="en-US"/>
+        </w:rPr>
+        <w:drawing>
+          <wp:inline distT="0" distB="0" distL="0" distR="0" wp14:anchorId="4F7ADA0C" wp14:editId="252B5A68">
+            <wp:extent cx="5732780" cy="334645"/>
+            <wp:effectExtent l="0" t="0" r="1270" b="8255"/>
+            <wp:docPr id="31" name="Imagen 31"/>
+            <wp:cNvGraphicFramePr>
+              <a:graphicFrameLocks xmlns:a="http://schemas.openxmlformats.org/drawingml/2006/main" noChangeAspect="1"/>
+            </wp:cNvGraphicFramePr>
+            <a:graphic xmlns:a="http://schemas.openxmlformats.org/drawingml/2006/main">
+              <a:graphicData uri="http://schemas.openxmlformats.org/drawingml/2006/picture">
+                <pic:pic xmlns:pic="http://schemas.openxmlformats.org/drawingml/2006/picture">
+                  <pic:nvPicPr>
+                    <pic:cNvPr id="1" name=""/>
+                    <pic:cNvPicPr/>
+                  </pic:nvPicPr>
+                  <pic:blipFill>
+                    <a:blip r:embed="rId35"/>
+                    <a:stretch>
+                      <a:fillRect/>
+                    </a:stretch>
+                  </pic:blipFill>
+                  <pic:spPr>
+                    <a:xfrm>
+                      <a:off x="0" y="0"/>
+                      <a:ext cx="5732780" cy="334645"/>
+                    </a:xfrm>
+                    <a:prstGeom prst="rect">
+                      <a:avLst/>
+                    </a:prstGeom>
+                  </pic:spPr>
+                </pic:pic>
+              </a:graphicData>
+            </a:graphic>
+          </wp:inline>
+        </w:drawing>
+      </w:r>
+    </w:p>
+    <w:p>
+      <w:pPr>
+        <w:spacing w:after="160" w:line="259" w:lineRule="auto"/>
+        <w:ind w:left="0" w:firstLine="0"/>
+        <w:jc w:val="left"/>
+        <w:rPr>
+          <w:lang w:val="en-US"/>
+        </w:rPr>
+      </w:pPr>
+      <w:r>
+        <w:rPr>
+          <w:lang w:val="en-US"/>
+        </w:rPr>
+        <w:br w:type="page"/>
       </w:r>
     </w:p>
     <w:p>
@@ -4374,44 +5039,54 @@
         </w:numPr>
         <w:spacing w:after="136"/>
         <w:ind w:hanging="422"/>
-      </w:pPr>
-      <w:r>
-        <w:rPr>
-          <w:lang w:val="en-US"/>
-        </w:rPr>
+        <w:rPr>
+          <w:lang w:val="en-US"/>
+        </w:rPr>
+      </w:pPr>
+      <w:r>
+        <w:rPr>
+          <w:lang w:val="en-US"/>
+        </w:rPr>
+        <w:lastRenderedPageBreak/>
         <w:t xml:space="preserve">Create a new directory called “earth” into “systems”. </w:t>
       </w:r>
+      <w:r>
+        <w:rPr>
+          <w:lang w:val="en-US"/>
+        </w:rPr>
+        <w:t xml:space="preserve">Create another directory called </w:t>
+      </w:r>
+    </w:p>
+    <w:p>
+      <w:pPr>
+        <w:ind w:left="370"/>
+      </w:pPr>
+      <w:r>
+        <w:t>“</w:t>
+      </w:r>
       <w:proofErr w:type="spellStart"/>
       <w:r>
-        <w:t>Create</w:t>
+        <w:t>countries</w:t>
       </w:r>
       <w:proofErr w:type="spellEnd"/>
       <w:r>
-        <w:t xml:space="preserve"> </w:t>
+        <w:t xml:space="preserve">” </w:t>
       </w:r>
       <w:proofErr w:type="spellStart"/>
       <w:r>
-        <w:t>another</w:t>
+        <w:t>inside</w:t>
       </w:r>
       <w:proofErr w:type="spellEnd"/>
       <w:r>
-        <w:t xml:space="preserve"> </w:t>
+        <w:t xml:space="preserve"> “</w:t>
       </w:r>
       <w:proofErr w:type="spellStart"/>
       <w:r>
-        <w:t>directory</w:t>
+        <w:t>earth</w:t>
       </w:r>
       <w:proofErr w:type="spellEnd"/>
       <w:r>
-        <w:t xml:space="preserve"> </w:t>
-      </w:r>
-      <w:proofErr w:type="spellStart"/>
-      <w:r>
-        <w:t>called</w:t>
-      </w:r>
-      <w:proofErr w:type="spellEnd"/>
-      <w:r>
-        <w:t xml:space="preserve"> </w:t>
+        <w:t xml:space="preserve">” </w:t>
       </w:r>
     </w:p>
     <w:p>
@@ -4419,31 +5094,41 @@
         <w:ind w:left="370"/>
       </w:pPr>
       <w:r>
-        <w:t>“</w:t>
-      </w:r>
-      <w:proofErr w:type="spellStart"/>
-      <w:r>
-        <w:t>countries</w:t>
-      </w:r>
-      <w:proofErr w:type="spellEnd"/>
-      <w:r>
-        <w:t xml:space="preserve">” </w:t>
-      </w:r>
-      <w:proofErr w:type="spellStart"/>
-      <w:r>
-        <w:t>inside</w:t>
-      </w:r>
-      <w:proofErr w:type="spellEnd"/>
-      <w:r>
-        <w:t xml:space="preserve"> “</w:t>
-      </w:r>
-      <w:proofErr w:type="spellStart"/>
-      <w:r>
-        <w:t>earth</w:t>
-      </w:r>
-      <w:proofErr w:type="spellEnd"/>
-      <w:r>
-        <w:t xml:space="preserve">” </w:t>
+        <w:drawing>
+          <wp:inline distT="0" distB="0" distL="0" distR="0" wp14:anchorId="621AA1A7" wp14:editId="65DF8D4A">
+            <wp:extent cx="5087060" cy="438211"/>
+            <wp:effectExtent l="0" t="0" r="0" b="0"/>
+            <wp:docPr id="32" name="Imagen 32"/>
+            <wp:cNvGraphicFramePr>
+              <a:graphicFrameLocks xmlns:a="http://schemas.openxmlformats.org/drawingml/2006/main" noChangeAspect="1"/>
+            </wp:cNvGraphicFramePr>
+            <a:graphic xmlns:a="http://schemas.openxmlformats.org/drawingml/2006/main">
+              <a:graphicData uri="http://schemas.openxmlformats.org/drawingml/2006/picture">
+                <pic:pic xmlns:pic="http://schemas.openxmlformats.org/drawingml/2006/picture">
+                  <pic:nvPicPr>
+                    <pic:cNvPr id="1" name=""/>
+                    <pic:cNvPicPr/>
+                  </pic:nvPicPr>
+                  <pic:blipFill>
+                    <a:blip r:embed="rId36"/>
+                    <a:stretch>
+                      <a:fillRect/>
+                    </a:stretch>
+                  </pic:blipFill>
+                  <pic:spPr>
+                    <a:xfrm>
+                      <a:off x="0" y="0"/>
+                      <a:ext cx="5087060" cy="438211"/>
+                    </a:xfrm>
+                    <a:prstGeom prst="rect">
+                      <a:avLst/>
+                    </a:prstGeom>
+                  </pic:spPr>
+                </pic:pic>
+              </a:graphicData>
+            </a:graphic>
+          </wp:inline>
+        </w:drawing>
       </w:r>
     </w:p>
     <w:p>
@@ -4501,8 +5186,47 @@
         <w:rPr>
           <w:lang w:val="en-US"/>
         </w:rPr>
-        <w:lastRenderedPageBreak/>
         <w:t xml:space="preserve"> </w:t>
+      </w:r>
+      <w:r>
+        <w:rPr>
+          <w:lang w:val="en-US"/>
+        </w:rPr>
+        <w:drawing>
+          <wp:inline distT="0" distB="0" distL="0" distR="0" wp14:anchorId="60C17BEB" wp14:editId="4D935BA9">
+            <wp:extent cx="5732780" cy="323215"/>
+            <wp:effectExtent l="0" t="0" r="1270" b="635"/>
+            <wp:docPr id="33" name="Imagen 33"/>
+            <wp:cNvGraphicFramePr>
+              <a:graphicFrameLocks xmlns:a="http://schemas.openxmlformats.org/drawingml/2006/main" noChangeAspect="1"/>
+            </wp:cNvGraphicFramePr>
+            <a:graphic xmlns:a="http://schemas.openxmlformats.org/drawingml/2006/main">
+              <a:graphicData uri="http://schemas.openxmlformats.org/drawingml/2006/picture">
+                <pic:pic xmlns:pic="http://schemas.openxmlformats.org/drawingml/2006/picture">
+                  <pic:nvPicPr>
+                    <pic:cNvPr id="1" name=""/>
+                    <pic:cNvPicPr/>
+                  </pic:nvPicPr>
+                  <pic:blipFill>
+                    <a:blip r:embed="rId37"/>
+                    <a:stretch>
+                      <a:fillRect/>
+                    </a:stretch>
+                  </pic:blipFill>
+                  <pic:spPr>
+                    <a:xfrm>
+                      <a:off x="0" y="0"/>
+                      <a:ext cx="5732780" cy="323215"/>
+                    </a:xfrm>
+                    <a:prstGeom prst="rect">
+                      <a:avLst/>
+                    </a:prstGeom>
+                  </pic:spPr>
+                </pic:pic>
+              </a:graphicData>
+            </a:graphic>
+          </wp:inline>
+        </w:drawing>
       </w:r>
     </w:p>
     <w:p>
@@ -4578,6 +5302,47 @@
         </w:rPr>
         <w:t xml:space="preserve"> </w:t>
       </w:r>
+      <w:r>
+        <w:rPr>
+          <w:color w:val="1F497D"/>
+          <w:lang w:val="en-US"/>
+        </w:rPr>
+        <w:drawing>
+          <wp:inline distT="0" distB="0" distL="0" distR="0" wp14:anchorId="4C763EA2" wp14:editId="0EE7B003">
+            <wp:extent cx="5732780" cy="466090"/>
+            <wp:effectExtent l="0" t="0" r="1270" b="0"/>
+            <wp:docPr id="34" name="Imagen 34"/>
+            <wp:cNvGraphicFramePr>
+              <a:graphicFrameLocks xmlns:a="http://schemas.openxmlformats.org/drawingml/2006/main" noChangeAspect="1"/>
+            </wp:cNvGraphicFramePr>
+            <a:graphic xmlns:a="http://schemas.openxmlformats.org/drawingml/2006/main">
+              <a:graphicData uri="http://schemas.openxmlformats.org/drawingml/2006/picture">
+                <pic:pic xmlns:pic="http://schemas.openxmlformats.org/drawingml/2006/picture">
+                  <pic:nvPicPr>
+                    <pic:cNvPr id="1" name=""/>
+                    <pic:cNvPicPr/>
+                  </pic:nvPicPr>
+                  <pic:blipFill>
+                    <a:blip r:embed="rId38"/>
+                    <a:stretch>
+                      <a:fillRect/>
+                    </a:stretch>
+                  </pic:blipFill>
+                  <pic:spPr>
+                    <a:xfrm>
+                      <a:off x="0" y="0"/>
+                      <a:ext cx="5732780" cy="466090"/>
+                    </a:xfrm>
+                    <a:prstGeom prst="rect">
+                      <a:avLst/>
+                    </a:prstGeom>
+                  </pic:spPr>
+                </pic:pic>
+              </a:graphicData>
+            </a:graphic>
+          </wp:inline>
+        </w:drawing>
+      </w:r>
     </w:p>
     <w:p>
       <w:pPr>
@@ -4611,6 +5376,46 @@
           <w:lang w:val="en-US"/>
         </w:rPr>
         <w:t xml:space="preserve"> </w:t>
+      </w:r>
+      <w:r>
+        <w:rPr>
+          <w:lang w:val="en-US"/>
+        </w:rPr>
+        <w:drawing>
+          <wp:inline distT="0" distB="0" distL="0" distR="0" wp14:anchorId="788DF2D8" wp14:editId="65A73016">
+            <wp:extent cx="5732780" cy="2075815"/>
+            <wp:effectExtent l="0" t="0" r="1270" b="635"/>
+            <wp:docPr id="35" name="Imagen 35"/>
+            <wp:cNvGraphicFramePr>
+              <a:graphicFrameLocks xmlns:a="http://schemas.openxmlformats.org/drawingml/2006/main" noChangeAspect="1"/>
+            </wp:cNvGraphicFramePr>
+            <a:graphic xmlns:a="http://schemas.openxmlformats.org/drawingml/2006/main">
+              <a:graphicData uri="http://schemas.openxmlformats.org/drawingml/2006/picture">
+                <pic:pic xmlns:pic="http://schemas.openxmlformats.org/drawingml/2006/picture">
+                  <pic:nvPicPr>
+                    <pic:cNvPr id="1" name=""/>
+                    <pic:cNvPicPr/>
+                  </pic:nvPicPr>
+                  <pic:blipFill>
+                    <a:blip r:embed="rId39"/>
+                    <a:stretch>
+                      <a:fillRect/>
+                    </a:stretch>
+                  </pic:blipFill>
+                  <pic:spPr>
+                    <a:xfrm>
+                      <a:off x="0" y="0"/>
+                      <a:ext cx="5732780" cy="2075815"/>
+                    </a:xfrm>
+                    <a:prstGeom prst="rect">
+                      <a:avLst/>
+                    </a:prstGeom>
+                  </pic:spPr>
+                </pic:pic>
+              </a:graphicData>
+            </a:graphic>
+          </wp:inline>
+        </w:drawing>
       </w:r>
     </w:p>
     <w:p>
@@ -4661,6 +5466,46 @@
         </w:rPr>
         <w:t xml:space="preserve"> </w:t>
       </w:r>
+      <w:r>
+        <w:rPr>
+          <w:lang w:val="en-US"/>
+        </w:rPr>
+        <w:drawing>
+          <wp:inline distT="0" distB="0" distL="0" distR="0" wp14:anchorId="3FA180ED" wp14:editId="5F333BFB">
+            <wp:extent cx="5439534" cy="952633"/>
+            <wp:effectExtent l="0" t="0" r="8890" b="0"/>
+            <wp:docPr id="36" name="Imagen 36"/>
+            <wp:cNvGraphicFramePr>
+              <a:graphicFrameLocks xmlns:a="http://schemas.openxmlformats.org/drawingml/2006/main" noChangeAspect="1"/>
+            </wp:cNvGraphicFramePr>
+            <a:graphic xmlns:a="http://schemas.openxmlformats.org/drawingml/2006/main">
+              <a:graphicData uri="http://schemas.openxmlformats.org/drawingml/2006/picture">
+                <pic:pic xmlns:pic="http://schemas.openxmlformats.org/drawingml/2006/picture">
+                  <pic:nvPicPr>
+                    <pic:cNvPr id="1" name=""/>
+                    <pic:cNvPicPr/>
+                  </pic:nvPicPr>
+                  <pic:blipFill>
+                    <a:blip r:embed="rId40"/>
+                    <a:stretch>
+                      <a:fillRect/>
+                    </a:stretch>
+                  </pic:blipFill>
+                  <pic:spPr>
+                    <a:xfrm>
+                      <a:off x="0" y="0"/>
+                      <a:ext cx="5439534" cy="952633"/>
+                    </a:xfrm>
+                    <a:prstGeom prst="rect">
+                      <a:avLst/>
+                    </a:prstGeom>
+                  </pic:spPr>
+                </pic:pic>
+              </a:graphicData>
+            </a:graphic>
+          </wp:inline>
+        </w:drawing>
+      </w:r>
     </w:p>
     <w:p>
       <w:pPr>
@@ -4694,6 +5539,46 @@
           <w:lang w:val="en-US"/>
         </w:rPr>
         <w:t xml:space="preserve"> </w:t>
+      </w:r>
+      <w:r>
+        <w:rPr>
+          <w:lang w:val="en-US"/>
+        </w:rPr>
+        <w:drawing>
+          <wp:inline distT="0" distB="0" distL="0" distR="0" wp14:anchorId="2D8CF526" wp14:editId="6B23984A">
+            <wp:extent cx="3181794" cy="638264"/>
+            <wp:effectExtent l="0" t="0" r="0" b="9525"/>
+            <wp:docPr id="37" name="Imagen 37"/>
+            <wp:cNvGraphicFramePr>
+              <a:graphicFrameLocks xmlns:a="http://schemas.openxmlformats.org/drawingml/2006/main" noChangeAspect="1"/>
+            </wp:cNvGraphicFramePr>
+            <a:graphic xmlns:a="http://schemas.openxmlformats.org/drawingml/2006/main">
+              <a:graphicData uri="http://schemas.openxmlformats.org/drawingml/2006/picture">
+                <pic:pic xmlns:pic="http://schemas.openxmlformats.org/drawingml/2006/picture">
+                  <pic:nvPicPr>
+                    <pic:cNvPr id="1" name=""/>
+                    <pic:cNvPicPr/>
+                  </pic:nvPicPr>
+                  <pic:blipFill>
+                    <a:blip r:embed="rId41"/>
+                    <a:stretch>
+                      <a:fillRect/>
+                    </a:stretch>
+                  </pic:blipFill>
+                  <pic:spPr>
+                    <a:xfrm>
+                      <a:off x="0" y="0"/>
+                      <a:ext cx="3181794" cy="638264"/>
+                    </a:xfrm>
+                    <a:prstGeom prst="rect">
+                      <a:avLst/>
+                    </a:prstGeom>
+                  </pic:spPr>
+                </pic:pic>
+              </a:graphicData>
+            </a:graphic>
+          </wp:inline>
+        </w:drawing>
       </w:r>
     </w:p>
     <w:p>
@@ -4712,6 +5597,7 @@
         <w:rPr>
           <w:lang w:val="en-US"/>
         </w:rPr>
+        <w:lastRenderedPageBreak/>
         <w:t>Copy the folder “</w:t>
       </w:r>
       <w:proofErr w:type="spellStart"/>
@@ -4745,6 +5631,48 @@
           <w:lang w:val="en-US"/>
         </w:rPr>
         <w:t xml:space="preserve"> </w:t>
+      </w:r>
+      <w:r>
+        <w:rPr>
+          <w:rFonts w:ascii="Times New Roman" w:eastAsia="Times New Roman" w:hAnsi="Times New Roman" w:cs="Times New Roman"/>
+          <w:sz w:val="20"/>
+          <w:lang w:val="en-US"/>
+        </w:rPr>
+        <w:drawing>
+          <wp:inline distT="0" distB="0" distL="0" distR="0" wp14:anchorId="3996AB95" wp14:editId="1B5B2019">
+            <wp:extent cx="5732780" cy="515620"/>
+            <wp:effectExtent l="0" t="0" r="1270" b="0"/>
+            <wp:docPr id="38" name="Imagen 38"/>
+            <wp:cNvGraphicFramePr>
+              <a:graphicFrameLocks xmlns:a="http://schemas.openxmlformats.org/drawingml/2006/main" noChangeAspect="1"/>
+            </wp:cNvGraphicFramePr>
+            <a:graphic xmlns:a="http://schemas.openxmlformats.org/drawingml/2006/main">
+              <a:graphicData uri="http://schemas.openxmlformats.org/drawingml/2006/picture">
+                <pic:pic xmlns:pic="http://schemas.openxmlformats.org/drawingml/2006/picture">
+                  <pic:nvPicPr>
+                    <pic:cNvPr id="1" name=""/>
+                    <pic:cNvPicPr/>
+                  </pic:nvPicPr>
+                  <pic:blipFill>
+                    <a:blip r:embed="rId42"/>
+                    <a:stretch>
+                      <a:fillRect/>
+                    </a:stretch>
+                  </pic:blipFill>
+                  <pic:spPr>
+                    <a:xfrm>
+                      <a:off x="0" y="0"/>
+                      <a:ext cx="5732780" cy="515620"/>
+                    </a:xfrm>
+                    <a:prstGeom prst="rect">
+                      <a:avLst/>
+                    </a:prstGeom>
+                  </pic:spPr>
+                </pic:pic>
+              </a:graphicData>
+            </a:graphic>
+          </wp:inline>
+        </w:drawing>
       </w:r>
     </w:p>
     <w:p>
@@ -4763,13 +5691,7 @@
         <w:rPr>
           <w:lang w:val="en-US"/>
         </w:rPr>
-        <w:t>Move all the files and subdir</w:t>
-      </w:r>
-      <w:r>
-        <w:rPr>
-          <w:lang w:val="en-US"/>
-        </w:rPr>
-        <w:t>ectories of “Laos” to “</w:t>
+        <w:t>Move all the files and subdirectories of “Laos” to “</w:t>
       </w:r>
       <w:proofErr w:type="spellStart"/>
       <w:r>
@@ -4803,14 +5725,58 @@
         </w:rPr>
         <w:t xml:space="preserve"> </w:t>
       </w:r>
+      <w:r>
+        <w:rPr>
+          <w:rFonts w:ascii="Times New Roman" w:eastAsia="Times New Roman" w:hAnsi="Times New Roman" w:cs="Times New Roman"/>
+          <w:sz w:val="20"/>
+          <w:lang w:val="en-US"/>
+        </w:rPr>
+        <w:drawing>
+          <wp:inline distT="0" distB="0" distL="0" distR="0" wp14:anchorId="35262E5E" wp14:editId="115A4128">
+            <wp:extent cx="5732780" cy="340995"/>
+            <wp:effectExtent l="0" t="0" r="1270" b="1905"/>
+            <wp:docPr id="39" name="Imagen 39"/>
+            <wp:cNvGraphicFramePr>
+              <a:graphicFrameLocks xmlns:a="http://schemas.openxmlformats.org/drawingml/2006/main" noChangeAspect="1"/>
+            </wp:cNvGraphicFramePr>
+            <a:graphic xmlns:a="http://schemas.openxmlformats.org/drawingml/2006/main">
+              <a:graphicData uri="http://schemas.openxmlformats.org/drawingml/2006/picture">
+                <pic:pic xmlns:pic="http://schemas.openxmlformats.org/drawingml/2006/picture">
+                  <pic:nvPicPr>
+                    <pic:cNvPr id="1" name=""/>
+                    <pic:cNvPicPr/>
+                  </pic:nvPicPr>
+                  <pic:blipFill>
+                    <a:blip r:embed="rId43"/>
+                    <a:stretch>
+                      <a:fillRect/>
+                    </a:stretch>
+                  </pic:blipFill>
+                  <pic:spPr>
+                    <a:xfrm>
+                      <a:off x="0" y="0"/>
+                      <a:ext cx="5732780" cy="340995"/>
+                    </a:xfrm>
+                    <a:prstGeom prst="rect">
+                      <a:avLst/>
+                    </a:prstGeom>
+                  </pic:spPr>
+                </pic:pic>
+              </a:graphicData>
+            </a:graphic>
+          </wp:inline>
+        </w:drawing>
+      </w:r>
+      <w:bookmarkStart w:id="0" w:name="_GoBack"/>
+      <w:bookmarkEnd w:id="0"/>
     </w:p>
     <w:sectPr>
-      <w:headerReference w:type="even" r:id="rId21"/>
-      <w:headerReference w:type="default" r:id="rId22"/>
-      <w:footerReference w:type="even" r:id="rId23"/>
-      <w:footerReference w:type="default" r:id="rId24"/>
-      <w:headerReference w:type="first" r:id="rId25"/>
-      <w:footerReference w:type="first" r:id="rId26"/>
+      <w:headerReference w:type="even" r:id="rId44"/>
+      <w:headerReference w:type="default" r:id="rId45"/>
+      <w:footerReference w:type="even" r:id="rId46"/>
+      <w:footerReference w:type="default" r:id="rId47"/>
+      <w:headerReference w:type="first" r:id="rId48"/>
+      <w:footerReference w:type="first" r:id="rId49"/>
       <w:pgSz w:w="11906" w:h="16838"/>
       <w:pgMar w:top="1445" w:right="1438" w:bottom="1763" w:left="1440" w:header="610" w:footer="1361" w:gutter="0"/>
       <w:cols w:space="720"/>
@@ -6903,6 +7869,17 @@
       <w:sz w:val="24"/>
     </w:rPr>
   </w:style>
+  <w:style w:type="paragraph" w:styleId="Prrafodelista">
+    <w:name w:val="List Paragraph"/>
+    <w:basedOn w:val="Normal"/>
+    <w:uiPriority w:val="34"/>
+    <w:qFormat/>
+    <w:rsid w:val="006367FC"/>
+    <w:pPr>
+      <w:ind w:left="720"/>
+      <w:contextualSpacing/>
+    </w:pPr>
+  </w:style>
 </w:styles>
 </file>
 

</xml_diff>